<commit_message>
New docx templates, formatting corrected
</commit_message>
<xml_diff>
--- a/utils/docx/custom-reference-doc.docx
+++ b/utils/docx/custom-reference-doc.docx
@@ -1,13 +1,10 @@
 
 <file path=word/document.xml><?xml version="1.0" encoding="utf-8"?>
-<w:document xmlns:wpc="http://schemas.microsoft.com/office/word/2010/wordprocessingCanvas" xmlns:cx="http://schemas.microsoft.com/office/drawing/2014/chartex" xmlns:cx1="http://schemas.microsoft.com/office/drawing/2015/9/8/chartex" xmlns:cx2="http://schemas.microsoft.com/office/drawing/2015/10/21/chartex" xmlns:cx3="http://schemas.microsoft.com/office/drawing/2016/5/9/chartex" xmlns:cx4="http://schemas.microsoft.com/office/drawing/2016/5/10/chartex" xmlns:cx5="http://schemas.microsoft.com/office/drawing/2016/5/11/chartex" xmlns:cx6="http://schemas.microsoft.com/office/drawing/2016/5/12/chartex" xmlns:cx7="http://schemas.microsoft.com/office/drawing/2016/5/13/chartex" xmlns:cx8="http://schemas.microsoft.com/office/drawing/2016/5/14/chartex" xmlns:mc="http://schemas.openxmlformats.org/markup-compatibility/2006" xmlns:aink="http://schemas.microsoft.com/office/drawing/2016/ink" xmlns:am3d="http://schemas.microsoft.com/office/drawing/2017/model3d" xmlns:o="urn:schemas-microsoft-com:office:office" xmlns:oel="http://schemas.microsoft.com/office/2019/extlst" xmlns:r="http://schemas.openxmlformats.org/officeDocument/2006/relationships" xmlns:m="http://schemas.openxmlformats.org/officeDocument/2006/math" xmlns:v="urn:schemas-microsoft-com:vml" xmlns:wp14="http://schemas.microsoft.com/office/word/2010/wordprocessingDrawing" xmlns:wp="http://schemas.openxmlformats.org/drawingml/2006/wordprocessingDrawing" xmlns:w10="urn:schemas-microsoft-com:office:word" xmlns:w="http://schemas.openxmlformats.org/wordprocessingml/2006/main" xmlns:w14="http://schemas.microsoft.com/office/word/2010/wordml" xmlns:w15="http://schemas.microsoft.com/office/word/2012/wordml" xmlns:w16cex="http://schemas.microsoft.com/office/word/2018/wordml/cex" xmlns:w16cid="http://schemas.microsoft.com/office/word/2016/wordml/cid" xmlns:w16="http://schemas.microsoft.com/office/word/2018/wordml" xmlns:w16sdtdh="http://schemas.microsoft.com/office/word/2020/wordml/sdtdatahash" xmlns:w16se="http://schemas.microsoft.com/office/word/2015/wordml/symex" xmlns:wpg="http://schemas.microsoft.com/office/word/2010/wordprocessingGroup" xmlns:wpi="http://schemas.microsoft.com/office/word/2010/wordprocessingInk" xmlns:wne="http://schemas.microsoft.com/office/word/2006/wordml" xmlns:wps="http://schemas.microsoft.com/office/word/2010/wordprocessingShape" mc:Ignorable="w14 w15 w16se w16cid w16 w16cex w16sdtdh wp14">
+<w:document xmlns:wpc="http://schemas.microsoft.com/office/word/2010/wordprocessingCanvas" xmlns:cx="http://schemas.microsoft.com/office/drawing/2014/chartex" xmlns:cx1="http://schemas.microsoft.com/office/drawing/2015/9/8/chartex" xmlns:cx2="http://schemas.microsoft.com/office/drawing/2015/10/21/chartex" xmlns:cx3="http://schemas.microsoft.com/office/drawing/2016/5/9/chartex" xmlns:cx4="http://schemas.microsoft.com/office/drawing/2016/5/10/chartex" xmlns:cx5="http://schemas.microsoft.com/office/drawing/2016/5/11/chartex" xmlns:cx6="http://schemas.microsoft.com/office/drawing/2016/5/12/chartex" xmlns:cx7="http://schemas.microsoft.com/office/drawing/2016/5/13/chartex" xmlns:cx8="http://schemas.microsoft.com/office/drawing/2016/5/14/chartex" xmlns:mc="http://schemas.openxmlformats.org/markup-compatibility/2006" xmlns:aink="http://schemas.microsoft.com/office/drawing/2016/ink" xmlns:am3d="http://schemas.microsoft.com/office/drawing/2017/model3d" xmlns:o="urn:schemas-microsoft-com:office:office" xmlns:oel="http://schemas.microsoft.com/office/2019/extlst" xmlns:r="http://schemas.openxmlformats.org/officeDocument/2006/relationships" xmlns:m="http://schemas.openxmlformats.org/officeDocument/2006/math" xmlns:v="urn:schemas-microsoft-com:vml" xmlns:wp14="http://schemas.microsoft.com/office/word/2010/wordprocessingDrawing" xmlns:wp="http://schemas.openxmlformats.org/drawingml/2006/wordprocessingDrawing" xmlns:w10="urn:schemas-microsoft-com:office:word" xmlns:w="http://schemas.openxmlformats.org/wordprocessingml/2006/main" xmlns:w14="http://schemas.microsoft.com/office/word/2010/wordml" xmlns:w15="http://schemas.microsoft.com/office/word/2012/wordml" xmlns:w16cex="http://schemas.microsoft.com/office/word/2018/wordml/cex" xmlns:w16cid="http://schemas.microsoft.com/office/word/2016/wordml/cid" xmlns:w16="http://schemas.microsoft.com/office/word/2018/wordml" xmlns:w16du="http://schemas.microsoft.com/office/word/2023/wordml/word16du" xmlns:w16sdtdh="http://schemas.microsoft.com/office/word/2020/wordml/sdtdatahash" xmlns:w16se="http://schemas.microsoft.com/office/word/2015/wordml/symex" xmlns:wpg="http://schemas.microsoft.com/office/word/2010/wordprocessingGroup" xmlns:wpi="http://schemas.microsoft.com/office/word/2010/wordprocessingInk" xmlns:wne="http://schemas.microsoft.com/office/word/2006/wordml" xmlns:wps="http://schemas.microsoft.com/office/word/2010/wordprocessingShape" mc:Ignorable="w14 w15 w16se w16cid w16 w16cex w16sdtdh w16du wp14">
   <w:body>
     <w:p>
       <w:pPr>
-        <w:pStyle w:val="Titre"/>
-        <w:rPr>
-          <w:szCs w:val="32"/>
-        </w:rPr>
+        <w:pStyle w:val="Normalcentr"/>
       </w:pPr>
       <w:r>
         <w:rPr>
@@ -22,7 +19,6 @@
     <w:p>
       <w:pPr>
         <w:pStyle w:val="Sous-titre"/>
-        <w:ind w:left="1440" w:hanging="1440"/>
       </w:pPr>
       <w:r>
         <w:t xml:space="preserve"> </w:t>
@@ -59,11 +55,10 @@
         <w:t xml:space="preserve"> </w:t>
       </w:r>
       <w:r>
-        <w:rPr>
-          <w:sz w:val="24"/>
-          <w:szCs w:val="24"/>
-        </w:rPr>
-        <w:t xml:space="preserve">Abstract </w:t>
+        <w:t>Abstract</w:t>
+      </w:r>
+      <w:r>
+        <w:t xml:space="preserve"> </w:t>
       </w:r>
     </w:p>
     <w:p>
@@ -142,7 +137,13 @@
       </w:pPr>
       <w:bookmarkStart w:id="7" w:name="heading-8"/>
       <w:r>
-        <w:t xml:space="preserve"> Heading 8 </w:t>
+        <w:t xml:space="preserve"> </w:t>
+      </w:r>
+      <w:r>
+        <w:t>Heading</w:t>
+      </w:r>
+      <w:r>
+        <w:t xml:space="preserve"> 8 </w:t>
       </w:r>
       <w:bookmarkEnd w:id="7"/>
     </w:p>
@@ -161,7 +162,13 @@
         <w:pStyle w:val="FirstParagraph"/>
       </w:pPr>
       <w:r>
-        <w:t xml:space="preserve"> First Paragraph. </w:t>
+        <w:t xml:space="preserve"> First </w:t>
+      </w:r>
+      <w:r>
+        <w:t>Paragraph</w:t>
+      </w:r>
+      <w:r>
+        <w:t xml:space="preserve">. </w:t>
       </w:r>
     </w:p>
     <w:p>
@@ -169,13 +176,10 @@
         <w:pStyle w:val="Corpsdetexte"/>
       </w:pPr>
       <w:r>
-        <w:t xml:space="preserve"> Body Text. Body Text </w:t>
-      </w:r>
-      <w:r>
-        <w:t>Char</w:t>
-      </w:r>
-      <w:r>
-        <w:t xml:space="preserve">.    </w:t>
+        <w:t xml:space="preserve"> Body Text. Body Text Char.</w:t>
+      </w:r>
+      <w:r>
+        <w:t xml:space="preserve">    </w:t>
       </w:r>
       <w:r>
         <w:rPr>
@@ -188,25 +192,13 @@
           <w:rStyle w:val="VerbatimChar"/>
           <w:color w:val="auto"/>
         </w:rPr>
-        <w:t xml:space="preserve">Verbatim </w:t>
-      </w:r>
-      <w:proofErr w:type="gramStart"/>
-      <w:r>
-        <w:rPr>
-          <w:rStyle w:val="VerbatimChar"/>
-          <w:color w:val="auto"/>
-        </w:rPr>
-        <w:t xml:space="preserve">Char </w:t>
+        <w:t xml:space="preserve">Verbatim Char </w:t>
       </w:r>
       <w:r>
         <w:t xml:space="preserve"> </w:t>
       </w:r>
       <w:r>
-        <w:t>.</w:t>
-      </w:r>
-      <w:proofErr w:type="gramEnd"/>
-      <w:r>
-        <w:t xml:space="preserve">    </w:t>
+        <w:t xml:space="preserve">.    </w:t>
       </w:r>
       <w:hyperlink r:id="rId7">
         <w:r>
@@ -229,7 +221,6 @@
       </w:hyperlink>
       <w:r>
         <w:rPr>
-          <w:sz w:val="24"/>
           <w:szCs w:val="24"/>
         </w:rPr>
         <w:t xml:space="preserve"> </w:t>
@@ -246,7 +237,7 @@
     </w:p>
     <w:p>
       <w:pPr>
-        <w:pStyle w:val="Normalcentr"/>
+        <w:pStyle w:val="Paragraphedeliste"/>
       </w:pPr>
       <w:r>
         <w:t xml:space="preserve"> Block Text. </w:t>
@@ -284,8 +275,8 @@
         <w:tblLook w:val="07E0" w:firstRow="1" w:lastRow="1" w:firstColumn="1" w:lastColumn="1" w:noHBand="1" w:noVBand="1"/>
       </w:tblPr>
       <w:tblGrid>
-        <w:gridCol w:w="686"/>
-        <w:gridCol w:w="686"/>
+        <w:gridCol w:w="671"/>
+        <w:gridCol w:w="671"/>
       </w:tblGrid>
       <w:tr>
         <w:trPr>
@@ -374,6 +365,7 @@
           <w:iCs/>
           <w:szCs w:val="20"/>
         </w:rPr>
+        <w:lastRenderedPageBreak/>
         <w:t xml:space="preserve"> Image Caption </w:t>
       </w:r>
     </w:p>
@@ -382,15 +374,7 @@
         <w:pStyle w:val="DefinitionTerm"/>
       </w:pPr>
       <w:r>
-        <w:t xml:space="preserve"> </w:t>
-      </w:r>
-      <w:proofErr w:type="spellStart"/>
-      <w:r>
-        <w:t>DefinitionTerm</w:t>
-      </w:r>
-      <w:proofErr w:type="spellEnd"/>
-      <w:r>
-        <w:t xml:space="preserve"> </w:t>
+        <w:t xml:space="preserve"> DefinitionTerm </w:t>
       </w:r>
     </w:p>
     <w:p>
@@ -406,15 +390,7 @@
         <w:pStyle w:val="DefinitionTerm"/>
       </w:pPr>
       <w:r>
-        <w:t xml:space="preserve"> </w:t>
-      </w:r>
-      <w:proofErr w:type="spellStart"/>
-      <w:r>
-        <w:t>DefinitionTerm</w:t>
-      </w:r>
-      <w:proofErr w:type="spellEnd"/>
-      <w:r>
-        <w:t xml:space="preserve"> </w:t>
+        <w:t xml:space="preserve"> DefinitionTerm </w:t>
       </w:r>
     </w:p>
     <w:p>
@@ -435,13 +411,14 @@
       <w:pgSz w:w="12240" w:h="15840"/>
       <w:pgMar w:top="1417" w:right="1701" w:bottom="1417" w:left="1701" w:header="720" w:footer="720" w:gutter="0"/>
       <w:cols w:space="720"/>
+      <w:docGrid w:linePitch="299"/>
     </w:sectPr>
   </w:body>
 </w:document>
 </file>
 
 <file path=word/endnotes.xml><?xml version="1.0" encoding="utf-8"?>
-<w:endnotes xmlns:wpc="http://schemas.microsoft.com/office/word/2010/wordprocessingCanvas" xmlns:cx="http://schemas.microsoft.com/office/drawing/2014/chartex" xmlns:cx1="http://schemas.microsoft.com/office/drawing/2015/9/8/chartex" xmlns:cx2="http://schemas.microsoft.com/office/drawing/2015/10/21/chartex" xmlns:cx3="http://schemas.microsoft.com/office/drawing/2016/5/9/chartex" xmlns:cx4="http://schemas.microsoft.com/office/drawing/2016/5/10/chartex" xmlns:cx5="http://schemas.microsoft.com/office/drawing/2016/5/11/chartex" xmlns:cx6="http://schemas.microsoft.com/office/drawing/2016/5/12/chartex" xmlns:cx7="http://schemas.microsoft.com/office/drawing/2016/5/13/chartex" xmlns:cx8="http://schemas.microsoft.com/office/drawing/2016/5/14/chartex" xmlns:mc="http://schemas.openxmlformats.org/markup-compatibility/2006" xmlns:aink="http://schemas.microsoft.com/office/drawing/2016/ink" xmlns:am3d="http://schemas.microsoft.com/office/drawing/2017/model3d" xmlns:o="urn:schemas-microsoft-com:office:office" xmlns:oel="http://schemas.microsoft.com/office/2019/extlst" xmlns:r="http://schemas.openxmlformats.org/officeDocument/2006/relationships" xmlns:m="http://schemas.openxmlformats.org/officeDocument/2006/math" xmlns:v="urn:schemas-microsoft-com:vml" xmlns:wp14="http://schemas.microsoft.com/office/word/2010/wordprocessingDrawing" xmlns:wp="http://schemas.openxmlformats.org/drawingml/2006/wordprocessingDrawing" xmlns:w10="urn:schemas-microsoft-com:office:word" xmlns:w="http://schemas.openxmlformats.org/wordprocessingml/2006/main" xmlns:w14="http://schemas.microsoft.com/office/word/2010/wordml" xmlns:w15="http://schemas.microsoft.com/office/word/2012/wordml" xmlns:w16cex="http://schemas.microsoft.com/office/word/2018/wordml/cex" xmlns:w16cid="http://schemas.microsoft.com/office/word/2016/wordml/cid" xmlns:w16="http://schemas.microsoft.com/office/word/2018/wordml" xmlns:w16sdtdh="http://schemas.microsoft.com/office/word/2020/wordml/sdtdatahash" xmlns:w16se="http://schemas.microsoft.com/office/word/2015/wordml/symex" xmlns:wpg="http://schemas.microsoft.com/office/word/2010/wordprocessingGroup" xmlns:wpi="http://schemas.microsoft.com/office/word/2010/wordprocessingInk" xmlns:wne="http://schemas.microsoft.com/office/word/2006/wordml" xmlns:wps="http://schemas.microsoft.com/office/word/2010/wordprocessingShape" mc:Ignorable="w14 w15 w16se w16cid w16 w16cex w16sdtdh wp14">
+<w:endnotes xmlns:wpc="http://schemas.microsoft.com/office/word/2010/wordprocessingCanvas" xmlns:cx="http://schemas.microsoft.com/office/drawing/2014/chartex" xmlns:cx1="http://schemas.microsoft.com/office/drawing/2015/9/8/chartex" xmlns:cx2="http://schemas.microsoft.com/office/drawing/2015/10/21/chartex" xmlns:cx3="http://schemas.microsoft.com/office/drawing/2016/5/9/chartex" xmlns:cx4="http://schemas.microsoft.com/office/drawing/2016/5/10/chartex" xmlns:cx5="http://schemas.microsoft.com/office/drawing/2016/5/11/chartex" xmlns:cx6="http://schemas.microsoft.com/office/drawing/2016/5/12/chartex" xmlns:cx7="http://schemas.microsoft.com/office/drawing/2016/5/13/chartex" xmlns:cx8="http://schemas.microsoft.com/office/drawing/2016/5/14/chartex" xmlns:mc="http://schemas.openxmlformats.org/markup-compatibility/2006" xmlns:aink="http://schemas.microsoft.com/office/drawing/2016/ink" xmlns:am3d="http://schemas.microsoft.com/office/drawing/2017/model3d" xmlns:o="urn:schemas-microsoft-com:office:office" xmlns:oel="http://schemas.microsoft.com/office/2019/extlst" xmlns:r="http://schemas.openxmlformats.org/officeDocument/2006/relationships" xmlns:m="http://schemas.openxmlformats.org/officeDocument/2006/math" xmlns:v="urn:schemas-microsoft-com:vml" xmlns:wp14="http://schemas.microsoft.com/office/word/2010/wordprocessingDrawing" xmlns:wp="http://schemas.openxmlformats.org/drawingml/2006/wordprocessingDrawing" xmlns:w10="urn:schemas-microsoft-com:office:word" xmlns:w="http://schemas.openxmlformats.org/wordprocessingml/2006/main" xmlns:w14="http://schemas.microsoft.com/office/word/2010/wordml" xmlns:w15="http://schemas.microsoft.com/office/word/2012/wordml" xmlns:w16cex="http://schemas.microsoft.com/office/word/2018/wordml/cex" xmlns:w16cid="http://schemas.microsoft.com/office/word/2016/wordml/cid" xmlns:w16="http://schemas.microsoft.com/office/word/2018/wordml" xmlns:w16du="http://schemas.microsoft.com/office/word/2023/wordml/word16du" xmlns:w16sdtdh="http://schemas.microsoft.com/office/word/2020/wordml/sdtdatahash" xmlns:w16se="http://schemas.microsoft.com/office/word/2015/wordml/symex" xmlns:wpg="http://schemas.microsoft.com/office/word/2010/wordprocessingGroup" xmlns:wpi="http://schemas.microsoft.com/office/word/2010/wordprocessingInk" xmlns:wne="http://schemas.microsoft.com/office/word/2006/wordml" xmlns:wps="http://schemas.microsoft.com/office/word/2010/wordprocessingShape" mc:Ignorable="w14 w15 w16se w16cid w16 w16cex w16sdtdh w16du wp14">
   <w:endnote w:type="separator" w:id="-1">
     <w:p>
       <w:pPr>
@@ -466,7 +443,7 @@
 </file>
 
 <file path=word/footer1.xml><?xml version="1.0" encoding="utf-8"?>
-<w:ftr xmlns:wpc="http://schemas.microsoft.com/office/word/2010/wordprocessingCanvas" xmlns:cx="http://schemas.microsoft.com/office/drawing/2014/chartex" xmlns:cx1="http://schemas.microsoft.com/office/drawing/2015/9/8/chartex" xmlns:cx2="http://schemas.microsoft.com/office/drawing/2015/10/21/chartex" xmlns:cx3="http://schemas.microsoft.com/office/drawing/2016/5/9/chartex" xmlns:cx4="http://schemas.microsoft.com/office/drawing/2016/5/10/chartex" xmlns:cx5="http://schemas.microsoft.com/office/drawing/2016/5/11/chartex" xmlns:cx6="http://schemas.microsoft.com/office/drawing/2016/5/12/chartex" xmlns:cx7="http://schemas.microsoft.com/office/drawing/2016/5/13/chartex" xmlns:cx8="http://schemas.microsoft.com/office/drawing/2016/5/14/chartex" xmlns:mc="http://schemas.openxmlformats.org/markup-compatibility/2006" xmlns:aink="http://schemas.microsoft.com/office/drawing/2016/ink" xmlns:am3d="http://schemas.microsoft.com/office/drawing/2017/model3d" xmlns:o="urn:schemas-microsoft-com:office:office" xmlns:oel="http://schemas.microsoft.com/office/2019/extlst" xmlns:r="http://schemas.openxmlformats.org/officeDocument/2006/relationships" xmlns:m="http://schemas.openxmlformats.org/officeDocument/2006/math" xmlns:v="urn:schemas-microsoft-com:vml" xmlns:wp14="http://schemas.microsoft.com/office/word/2010/wordprocessingDrawing" xmlns:wp="http://schemas.openxmlformats.org/drawingml/2006/wordprocessingDrawing" xmlns:w10="urn:schemas-microsoft-com:office:word" xmlns:w="http://schemas.openxmlformats.org/wordprocessingml/2006/main" xmlns:w14="http://schemas.microsoft.com/office/word/2010/wordml" xmlns:w15="http://schemas.microsoft.com/office/word/2012/wordml" xmlns:w16cex="http://schemas.microsoft.com/office/word/2018/wordml/cex" xmlns:w16cid="http://schemas.microsoft.com/office/word/2016/wordml/cid" xmlns:w16="http://schemas.microsoft.com/office/word/2018/wordml" xmlns:w16sdtdh="http://schemas.microsoft.com/office/word/2020/wordml/sdtdatahash" xmlns:w16se="http://schemas.microsoft.com/office/word/2015/wordml/symex" xmlns:wpg="http://schemas.microsoft.com/office/word/2010/wordprocessingGroup" xmlns:wpi="http://schemas.microsoft.com/office/word/2010/wordprocessingInk" xmlns:wne="http://schemas.microsoft.com/office/word/2006/wordml" xmlns:wps="http://schemas.microsoft.com/office/word/2010/wordprocessingShape" mc:Ignorable="w14 w15 w16se w16cid w16 w16cex w16sdtdh wp14">
+<w:ftr xmlns:wpc="http://schemas.microsoft.com/office/word/2010/wordprocessingCanvas" xmlns:cx="http://schemas.microsoft.com/office/drawing/2014/chartex" xmlns:cx1="http://schemas.microsoft.com/office/drawing/2015/9/8/chartex" xmlns:cx2="http://schemas.microsoft.com/office/drawing/2015/10/21/chartex" xmlns:cx3="http://schemas.microsoft.com/office/drawing/2016/5/9/chartex" xmlns:cx4="http://schemas.microsoft.com/office/drawing/2016/5/10/chartex" xmlns:cx5="http://schemas.microsoft.com/office/drawing/2016/5/11/chartex" xmlns:cx6="http://schemas.microsoft.com/office/drawing/2016/5/12/chartex" xmlns:cx7="http://schemas.microsoft.com/office/drawing/2016/5/13/chartex" xmlns:cx8="http://schemas.microsoft.com/office/drawing/2016/5/14/chartex" xmlns:mc="http://schemas.openxmlformats.org/markup-compatibility/2006" xmlns:aink="http://schemas.microsoft.com/office/drawing/2016/ink" xmlns:am3d="http://schemas.microsoft.com/office/drawing/2017/model3d" xmlns:o="urn:schemas-microsoft-com:office:office" xmlns:oel="http://schemas.microsoft.com/office/2019/extlst" xmlns:r="http://schemas.openxmlformats.org/officeDocument/2006/relationships" xmlns:m="http://schemas.openxmlformats.org/officeDocument/2006/math" xmlns:v="urn:schemas-microsoft-com:vml" xmlns:wp14="http://schemas.microsoft.com/office/word/2010/wordprocessingDrawing" xmlns:wp="http://schemas.openxmlformats.org/drawingml/2006/wordprocessingDrawing" xmlns:w10="urn:schemas-microsoft-com:office:word" xmlns:w="http://schemas.openxmlformats.org/wordprocessingml/2006/main" xmlns:w14="http://schemas.microsoft.com/office/word/2010/wordml" xmlns:w15="http://schemas.microsoft.com/office/word/2012/wordml" xmlns:w16cex="http://schemas.microsoft.com/office/word/2018/wordml/cex" xmlns:w16cid="http://schemas.microsoft.com/office/word/2016/wordml/cid" xmlns:w16="http://schemas.microsoft.com/office/word/2018/wordml" xmlns:w16du="http://schemas.microsoft.com/office/word/2023/wordml/word16du" xmlns:w16sdtdh="http://schemas.microsoft.com/office/word/2020/wordml/sdtdatahash" xmlns:w16se="http://schemas.microsoft.com/office/word/2015/wordml/symex" xmlns:wpg="http://schemas.microsoft.com/office/word/2010/wordprocessingGroup" xmlns:wpi="http://schemas.microsoft.com/office/word/2010/wordprocessingInk" xmlns:wne="http://schemas.microsoft.com/office/word/2006/wordml" xmlns:wps="http://schemas.microsoft.com/office/word/2010/wordprocessingShape" mc:Ignorable="w14 w15 w16se w16cid w16 w16cex w16sdtdh w16du wp14">
   <w:p>
     <w:pPr>
       <w:pStyle w:val="Pieddepage"/>
@@ -476,7 +453,7 @@
 </file>
 
 <file path=word/footer2.xml><?xml version="1.0" encoding="utf-8"?>
-<w:ftr xmlns:wpc="http://schemas.microsoft.com/office/word/2010/wordprocessingCanvas" xmlns:cx="http://schemas.microsoft.com/office/drawing/2014/chartex" xmlns:cx1="http://schemas.microsoft.com/office/drawing/2015/9/8/chartex" xmlns:cx2="http://schemas.microsoft.com/office/drawing/2015/10/21/chartex" xmlns:cx3="http://schemas.microsoft.com/office/drawing/2016/5/9/chartex" xmlns:cx4="http://schemas.microsoft.com/office/drawing/2016/5/10/chartex" xmlns:cx5="http://schemas.microsoft.com/office/drawing/2016/5/11/chartex" xmlns:cx6="http://schemas.microsoft.com/office/drawing/2016/5/12/chartex" xmlns:cx7="http://schemas.microsoft.com/office/drawing/2016/5/13/chartex" xmlns:cx8="http://schemas.microsoft.com/office/drawing/2016/5/14/chartex" xmlns:mc="http://schemas.openxmlformats.org/markup-compatibility/2006" xmlns:aink="http://schemas.microsoft.com/office/drawing/2016/ink" xmlns:am3d="http://schemas.microsoft.com/office/drawing/2017/model3d" xmlns:o="urn:schemas-microsoft-com:office:office" xmlns:oel="http://schemas.microsoft.com/office/2019/extlst" xmlns:r="http://schemas.openxmlformats.org/officeDocument/2006/relationships" xmlns:m="http://schemas.openxmlformats.org/officeDocument/2006/math" xmlns:v="urn:schemas-microsoft-com:vml" xmlns:wp14="http://schemas.microsoft.com/office/word/2010/wordprocessingDrawing" xmlns:wp="http://schemas.openxmlformats.org/drawingml/2006/wordprocessingDrawing" xmlns:w10="urn:schemas-microsoft-com:office:word" xmlns:w="http://schemas.openxmlformats.org/wordprocessingml/2006/main" xmlns:w14="http://schemas.microsoft.com/office/word/2010/wordml" xmlns:w15="http://schemas.microsoft.com/office/word/2012/wordml" xmlns:w16cex="http://schemas.microsoft.com/office/word/2018/wordml/cex" xmlns:w16cid="http://schemas.microsoft.com/office/word/2016/wordml/cid" xmlns:w16="http://schemas.microsoft.com/office/word/2018/wordml" xmlns:w16sdtdh="http://schemas.microsoft.com/office/word/2020/wordml/sdtdatahash" xmlns:w16se="http://schemas.microsoft.com/office/word/2015/wordml/symex" xmlns:wpg="http://schemas.microsoft.com/office/word/2010/wordprocessingGroup" xmlns:wpi="http://schemas.microsoft.com/office/word/2010/wordprocessingInk" xmlns:wne="http://schemas.microsoft.com/office/word/2006/wordml" xmlns:wps="http://schemas.microsoft.com/office/word/2010/wordprocessingShape" mc:Ignorable="w14 w15 w16se w16cid w16 w16cex w16sdtdh wp14">
+<w:ftr xmlns:wpc="http://schemas.microsoft.com/office/word/2010/wordprocessingCanvas" xmlns:cx="http://schemas.microsoft.com/office/drawing/2014/chartex" xmlns:cx1="http://schemas.microsoft.com/office/drawing/2015/9/8/chartex" xmlns:cx2="http://schemas.microsoft.com/office/drawing/2015/10/21/chartex" xmlns:cx3="http://schemas.microsoft.com/office/drawing/2016/5/9/chartex" xmlns:cx4="http://schemas.microsoft.com/office/drawing/2016/5/10/chartex" xmlns:cx5="http://schemas.microsoft.com/office/drawing/2016/5/11/chartex" xmlns:cx6="http://schemas.microsoft.com/office/drawing/2016/5/12/chartex" xmlns:cx7="http://schemas.microsoft.com/office/drawing/2016/5/13/chartex" xmlns:cx8="http://schemas.microsoft.com/office/drawing/2016/5/14/chartex" xmlns:mc="http://schemas.openxmlformats.org/markup-compatibility/2006" xmlns:aink="http://schemas.microsoft.com/office/drawing/2016/ink" xmlns:am3d="http://schemas.microsoft.com/office/drawing/2017/model3d" xmlns:o="urn:schemas-microsoft-com:office:office" xmlns:oel="http://schemas.microsoft.com/office/2019/extlst" xmlns:r="http://schemas.openxmlformats.org/officeDocument/2006/relationships" xmlns:m="http://schemas.openxmlformats.org/officeDocument/2006/math" xmlns:v="urn:schemas-microsoft-com:vml" xmlns:wp14="http://schemas.microsoft.com/office/word/2010/wordprocessingDrawing" xmlns:wp="http://schemas.openxmlformats.org/drawingml/2006/wordprocessingDrawing" xmlns:w10="urn:schemas-microsoft-com:office:word" xmlns:w="http://schemas.openxmlformats.org/wordprocessingml/2006/main" xmlns:w14="http://schemas.microsoft.com/office/word/2010/wordml" xmlns:w15="http://schemas.microsoft.com/office/word/2012/wordml" xmlns:w16cex="http://schemas.microsoft.com/office/word/2018/wordml/cex" xmlns:w16cid="http://schemas.microsoft.com/office/word/2016/wordml/cid" xmlns:w16="http://schemas.microsoft.com/office/word/2018/wordml" xmlns:w16du="http://schemas.microsoft.com/office/word/2023/wordml/word16du" xmlns:w16sdtdh="http://schemas.microsoft.com/office/word/2020/wordml/sdtdatahash" xmlns:w16se="http://schemas.microsoft.com/office/word/2015/wordml/symex" xmlns:wpg="http://schemas.microsoft.com/office/word/2010/wordprocessingGroup" xmlns:wpi="http://schemas.microsoft.com/office/word/2010/wordprocessingInk" xmlns:wne="http://schemas.microsoft.com/office/word/2006/wordml" xmlns:wps="http://schemas.microsoft.com/office/word/2010/wordprocessingShape" mc:Ignorable="w14 w15 w16se w16cid w16 w16cex w16sdtdh w16du wp14">
   <w:sdt>
     <w:sdtPr>
       <w:id w:val="-738481123"/>
@@ -529,7 +506,7 @@
 </file>
 
 <file path=word/footer3.xml><?xml version="1.0" encoding="utf-8"?>
-<w:ftr xmlns:wpc="http://schemas.microsoft.com/office/word/2010/wordprocessingCanvas" xmlns:cx="http://schemas.microsoft.com/office/drawing/2014/chartex" xmlns:cx1="http://schemas.microsoft.com/office/drawing/2015/9/8/chartex" xmlns:cx2="http://schemas.microsoft.com/office/drawing/2015/10/21/chartex" xmlns:cx3="http://schemas.microsoft.com/office/drawing/2016/5/9/chartex" xmlns:cx4="http://schemas.microsoft.com/office/drawing/2016/5/10/chartex" xmlns:cx5="http://schemas.microsoft.com/office/drawing/2016/5/11/chartex" xmlns:cx6="http://schemas.microsoft.com/office/drawing/2016/5/12/chartex" xmlns:cx7="http://schemas.microsoft.com/office/drawing/2016/5/13/chartex" xmlns:cx8="http://schemas.microsoft.com/office/drawing/2016/5/14/chartex" xmlns:mc="http://schemas.openxmlformats.org/markup-compatibility/2006" xmlns:aink="http://schemas.microsoft.com/office/drawing/2016/ink" xmlns:am3d="http://schemas.microsoft.com/office/drawing/2017/model3d" xmlns:o="urn:schemas-microsoft-com:office:office" xmlns:oel="http://schemas.microsoft.com/office/2019/extlst" xmlns:r="http://schemas.openxmlformats.org/officeDocument/2006/relationships" xmlns:m="http://schemas.openxmlformats.org/officeDocument/2006/math" xmlns:v="urn:schemas-microsoft-com:vml" xmlns:wp14="http://schemas.microsoft.com/office/word/2010/wordprocessingDrawing" xmlns:wp="http://schemas.openxmlformats.org/drawingml/2006/wordprocessingDrawing" xmlns:w10="urn:schemas-microsoft-com:office:word" xmlns:w="http://schemas.openxmlformats.org/wordprocessingml/2006/main" xmlns:w14="http://schemas.microsoft.com/office/word/2010/wordml" xmlns:w15="http://schemas.microsoft.com/office/word/2012/wordml" xmlns:w16cex="http://schemas.microsoft.com/office/word/2018/wordml/cex" xmlns:w16cid="http://schemas.microsoft.com/office/word/2016/wordml/cid" xmlns:w16="http://schemas.microsoft.com/office/word/2018/wordml" xmlns:w16sdtdh="http://schemas.microsoft.com/office/word/2020/wordml/sdtdatahash" xmlns:w16se="http://schemas.microsoft.com/office/word/2015/wordml/symex" xmlns:wpg="http://schemas.microsoft.com/office/word/2010/wordprocessingGroup" xmlns:wpi="http://schemas.microsoft.com/office/word/2010/wordprocessingInk" xmlns:wne="http://schemas.microsoft.com/office/word/2006/wordml" xmlns:wps="http://schemas.microsoft.com/office/word/2010/wordprocessingShape" mc:Ignorable="w14 w15 w16se w16cid w16 w16cex w16sdtdh wp14">
+<w:ftr xmlns:wpc="http://schemas.microsoft.com/office/word/2010/wordprocessingCanvas" xmlns:cx="http://schemas.microsoft.com/office/drawing/2014/chartex" xmlns:cx1="http://schemas.microsoft.com/office/drawing/2015/9/8/chartex" xmlns:cx2="http://schemas.microsoft.com/office/drawing/2015/10/21/chartex" xmlns:cx3="http://schemas.microsoft.com/office/drawing/2016/5/9/chartex" xmlns:cx4="http://schemas.microsoft.com/office/drawing/2016/5/10/chartex" xmlns:cx5="http://schemas.microsoft.com/office/drawing/2016/5/11/chartex" xmlns:cx6="http://schemas.microsoft.com/office/drawing/2016/5/12/chartex" xmlns:cx7="http://schemas.microsoft.com/office/drawing/2016/5/13/chartex" xmlns:cx8="http://schemas.microsoft.com/office/drawing/2016/5/14/chartex" xmlns:mc="http://schemas.openxmlformats.org/markup-compatibility/2006" xmlns:aink="http://schemas.microsoft.com/office/drawing/2016/ink" xmlns:am3d="http://schemas.microsoft.com/office/drawing/2017/model3d" xmlns:o="urn:schemas-microsoft-com:office:office" xmlns:oel="http://schemas.microsoft.com/office/2019/extlst" xmlns:r="http://schemas.openxmlformats.org/officeDocument/2006/relationships" xmlns:m="http://schemas.openxmlformats.org/officeDocument/2006/math" xmlns:v="urn:schemas-microsoft-com:vml" xmlns:wp14="http://schemas.microsoft.com/office/word/2010/wordprocessingDrawing" xmlns:wp="http://schemas.openxmlformats.org/drawingml/2006/wordprocessingDrawing" xmlns:w10="urn:schemas-microsoft-com:office:word" xmlns:w="http://schemas.openxmlformats.org/wordprocessingml/2006/main" xmlns:w14="http://schemas.microsoft.com/office/word/2010/wordml" xmlns:w15="http://schemas.microsoft.com/office/word/2012/wordml" xmlns:w16cex="http://schemas.microsoft.com/office/word/2018/wordml/cex" xmlns:w16cid="http://schemas.microsoft.com/office/word/2016/wordml/cid" xmlns:w16="http://schemas.microsoft.com/office/word/2018/wordml" xmlns:w16du="http://schemas.microsoft.com/office/word/2023/wordml/word16du" xmlns:w16sdtdh="http://schemas.microsoft.com/office/word/2020/wordml/sdtdatahash" xmlns:w16se="http://schemas.microsoft.com/office/word/2015/wordml/symex" xmlns:wpg="http://schemas.microsoft.com/office/word/2010/wordprocessingGroup" xmlns:wpi="http://schemas.microsoft.com/office/word/2010/wordprocessingInk" xmlns:wne="http://schemas.microsoft.com/office/word/2006/wordml" xmlns:wps="http://schemas.microsoft.com/office/word/2010/wordprocessingShape" mc:Ignorable="w14 w15 w16se w16cid w16 w16cex w16sdtdh w16du wp14">
   <w:p>
     <w:pPr>
       <w:pStyle w:val="Pieddepage"/>
@@ -539,7 +516,7 @@
 </file>
 
 <file path=word/footnotes.xml><?xml version="1.0" encoding="utf-8"?>
-<w:footnotes xmlns:wpc="http://schemas.microsoft.com/office/word/2010/wordprocessingCanvas" xmlns:cx="http://schemas.microsoft.com/office/drawing/2014/chartex" xmlns:cx1="http://schemas.microsoft.com/office/drawing/2015/9/8/chartex" xmlns:cx2="http://schemas.microsoft.com/office/drawing/2015/10/21/chartex" xmlns:cx3="http://schemas.microsoft.com/office/drawing/2016/5/9/chartex" xmlns:cx4="http://schemas.microsoft.com/office/drawing/2016/5/10/chartex" xmlns:cx5="http://schemas.microsoft.com/office/drawing/2016/5/11/chartex" xmlns:cx6="http://schemas.microsoft.com/office/drawing/2016/5/12/chartex" xmlns:cx7="http://schemas.microsoft.com/office/drawing/2016/5/13/chartex" xmlns:cx8="http://schemas.microsoft.com/office/drawing/2016/5/14/chartex" xmlns:mc="http://schemas.openxmlformats.org/markup-compatibility/2006" xmlns:aink="http://schemas.microsoft.com/office/drawing/2016/ink" xmlns:am3d="http://schemas.microsoft.com/office/drawing/2017/model3d" xmlns:o="urn:schemas-microsoft-com:office:office" xmlns:oel="http://schemas.microsoft.com/office/2019/extlst" xmlns:r="http://schemas.openxmlformats.org/officeDocument/2006/relationships" xmlns:m="http://schemas.openxmlformats.org/officeDocument/2006/math" xmlns:v="urn:schemas-microsoft-com:vml" xmlns:wp14="http://schemas.microsoft.com/office/word/2010/wordprocessingDrawing" xmlns:wp="http://schemas.openxmlformats.org/drawingml/2006/wordprocessingDrawing" xmlns:w10="urn:schemas-microsoft-com:office:word" xmlns:w="http://schemas.openxmlformats.org/wordprocessingml/2006/main" xmlns:w14="http://schemas.microsoft.com/office/word/2010/wordml" xmlns:w15="http://schemas.microsoft.com/office/word/2012/wordml" xmlns:w16cex="http://schemas.microsoft.com/office/word/2018/wordml/cex" xmlns:w16cid="http://schemas.microsoft.com/office/word/2016/wordml/cid" xmlns:w16="http://schemas.microsoft.com/office/word/2018/wordml" xmlns:w16sdtdh="http://schemas.microsoft.com/office/word/2020/wordml/sdtdatahash" xmlns:w16se="http://schemas.microsoft.com/office/word/2015/wordml/symex" xmlns:wpg="http://schemas.microsoft.com/office/word/2010/wordprocessingGroup" xmlns:wpi="http://schemas.microsoft.com/office/word/2010/wordprocessingInk" xmlns:wne="http://schemas.microsoft.com/office/word/2006/wordml" xmlns:wps="http://schemas.microsoft.com/office/word/2010/wordprocessingShape" mc:Ignorable="w14 w15 w16se w16cid w16 w16cex w16sdtdh wp14">
+<w:footnotes xmlns:wpc="http://schemas.microsoft.com/office/word/2010/wordprocessingCanvas" xmlns:cx="http://schemas.microsoft.com/office/drawing/2014/chartex" xmlns:cx1="http://schemas.microsoft.com/office/drawing/2015/9/8/chartex" xmlns:cx2="http://schemas.microsoft.com/office/drawing/2015/10/21/chartex" xmlns:cx3="http://schemas.microsoft.com/office/drawing/2016/5/9/chartex" xmlns:cx4="http://schemas.microsoft.com/office/drawing/2016/5/10/chartex" xmlns:cx5="http://schemas.microsoft.com/office/drawing/2016/5/11/chartex" xmlns:cx6="http://schemas.microsoft.com/office/drawing/2016/5/12/chartex" xmlns:cx7="http://schemas.microsoft.com/office/drawing/2016/5/13/chartex" xmlns:cx8="http://schemas.microsoft.com/office/drawing/2016/5/14/chartex" xmlns:mc="http://schemas.openxmlformats.org/markup-compatibility/2006" xmlns:aink="http://schemas.microsoft.com/office/drawing/2016/ink" xmlns:am3d="http://schemas.microsoft.com/office/drawing/2017/model3d" xmlns:o="urn:schemas-microsoft-com:office:office" xmlns:oel="http://schemas.microsoft.com/office/2019/extlst" xmlns:r="http://schemas.openxmlformats.org/officeDocument/2006/relationships" xmlns:m="http://schemas.openxmlformats.org/officeDocument/2006/math" xmlns:v="urn:schemas-microsoft-com:vml" xmlns:wp14="http://schemas.microsoft.com/office/word/2010/wordprocessingDrawing" xmlns:wp="http://schemas.openxmlformats.org/drawingml/2006/wordprocessingDrawing" xmlns:w10="urn:schemas-microsoft-com:office:word" xmlns:w="http://schemas.openxmlformats.org/wordprocessingml/2006/main" xmlns:w14="http://schemas.microsoft.com/office/word/2010/wordml" xmlns:w15="http://schemas.microsoft.com/office/word/2012/wordml" xmlns:w16cex="http://schemas.microsoft.com/office/word/2018/wordml/cex" xmlns:w16cid="http://schemas.microsoft.com/office/word/2016/wordml/cid" xmlns:w16="http://schemas.microsoft.com/office/word/2018/wordml" xmlns:w16du="http://schemas.microsoft.com/office/word/2023/wordml/word16du" xmlns:w16sdtdh="http://schemas.microsoft.com/office/word/2020/wordml/sdtdatahash" xmlns:w16se="http://schemas.microsoft.com/office/word/2015/wordml/symex" xmlns:wpg="http://schemas.microsoft.com/office/word/2010/wordprocessingGroup" xmlns:wpi="http://schemas.microsoft.com/office/word/2010/wordprocessingInk" xmlns:wne="http://schemas.microsoft.com/office/word/2006/wordml" xmlns:wps="http://schemas.microsoft.com/office/word/2010/wordprocessingShape" mc:Ignorable="w14 w15 w16se w16cid w16 w16cex w16sdtdh w16du wp14">
   <w:footnote w:type="separator" w:id="-1">
     <w:p>
       <w:r>
@@ -574,7 +551,7 @@
 </file>
 
 <file path=word/header1.xml><?xml version="1.0" encoding="utf-8"?>
-<w:hdr xmlns:wpc="http://schemas.microsoft.com/office/word/2010/wordprocessingCanvas" xmlns:cx="http://schemas.microsoft.com/office/drawing/2014/chartex" xmlns:cx1="http://schemas.microsoft.com/office/drawing/2015/9/8/chartex" xmlns:cx2="http://schemas.microsoft.com/office/drawing/2015/10/21/chartex" xmlns:cx3="http://schemas.microsoft.com/office/drawing/2016/5/9/chartex" xmlns:cx4="http://schemas.microsoft.com/office/drawing/2016/5/10/chartex" xmlns:cx5="http://schemas.microsoft.com/office/drawing/2016/5/11/chartex" xmlns:cx6="http://schemas.microsoft.com/office/drawing/2016/5/12/chartex" xmlns:cx7="http://schemas.microsoft.com/office/drawing/2016/5/13/chartex" xmlns:cx8="http://schemas.microsoft.com/office/drawing/2016/5/14/chartex" xmlns:mc="http://schemas.openxmlformats.org/markup-compatibility/2006" xmlns:aink="http://schemas.microsoft.com/office/drawing/2016/ink" xmlns:am3d="http://schemas.microsoft.com/office/drawing/2017/model3d" xmlns:o="urn:schemas-microsoft-com:office:office" xmlns:oel="http://schemas.microsoft.com/office/2019/extlst" xmlns:r="http://schemas.openxmlformats.org/officeDocument/2006/relationships" xmlns:m="http://schemas.openxmlformats.org/officeDocument/2006/math" xmlns:v="urn:schemas-microsoft-com:vml" xmlns:wp14="http://schemas.microsoft.com/office/word/2010/wordprocessingDrawing" xmlns:wp="http://schemas.openxmlformats.org/drawingml/2006/wordprocessingDrawing" xmlns:w10="urn:schemas-microsoft-com:office:word" xmlns:w="http://schemas.openxmlformats.org/wordprocessingml/2006/main" xmlns:w14="http://schemas.microsoft.com/office/word/2010/wordml" xmlns:w15="http://schemas.microsoft.com/office/word/2012/wordml" xmlns:w16cex="http://schemas.microsoft.com/office/word/2018/wordml/cex" xmlns:w16cid="http://schemas.microsoft.com/office/word/2016/wordml/cid" xmlns:w16="http://schemas.microsoft.com/office/word/2018/wordml" xmlns:w16sdtdh="http://schemas.microsoft.com/office/word/2020/wordml/sdtdatahash" xmlns:w16se="http://schemas.microsoft.com/office/word/2015/wordml/symex" xmlns:wpg="http://schemas.microsoft.com/office/word/2010/wordprocessingGroup" xmlns:wpi="http://schemas.microsoft.com/office/word/2010/wordprocessingInk" xmlns:wne="http://schemas.microsoft.com/office/word/2006/wordml" xmlns:wps="http://schemas.microsoft.com/office/word/2010/wordprocessingShape" mc:Ignorable="w14 w15 w16se w16cid w16 w16cex w16sdtdh wp14">
+<w:hdr xmlns:wpc="http://schemas.microsoft.com/office/word/2010/wordprocessingCanvas" xmlns:cx="http://schemas.microsoft.com/office/drawing/2014/chartex" xmlns:cx1="http://schemas.microsoft.com/office/drawing/2015/9/8/chartex" xmlns:cx2="http://schemas.microsoft.com/office/drawing/2015/10/21/chartex" xmlns:cx3="http://schemas.microsoft.com/office/drawing/2016/5/9/chartex" xmlns:cx4="http://schemas.microsoft.com/office/drawing/2016/5/10/chartex" xmlns:cx5="http://schemas.microsoft.com/office/drawing/2016/5/11/chartex" xmlns:cx6="http://schemas.microsoft.com/office/drawing/2016/5/12/chartex" xmlns:cx7="http://schemas.microsoft.com/office/drawing/2016/5/13/chartex" xmlns:cx8="http://schemas.microsoft.com/office/drawing/2016/5/14/chartex" xmlns:mc="http://schemas.openxmlformats.org/markup-compatibility/2006" xmlns:aink="http://schemas.microsoft.com/office/drawing/2016/ink" xmlns:am3d="http://schemas.microsoft.com/office/drawing/2017/model3d" xmlns:o="urn:schemas-microsoft-com:office:office" xmlns:oel="http://schemas.microsoft.com/office/2019/extlst" xmlns:r="http://schemas.openxmlformats.org/officeDocument/2006/relationships" xmlns:m="http://schemas.openxmlformats.org/officeDocument/2006/math" xmlns:v="urn:schemas-microsoft-com:vml" xmlns:wp14="http://schemas.microsoft.com/office/word/2010/wordprocessingDrawing" xmlns:wp="http://schemas.openxmlformats.org/drawingml/2006/wordprocessingDrawing" xmlns:w10="urn:schemas-microsoft-com:office:word" xmlns:w="http://schemas.openxmlformats.org/wordprocessingml/2006/main" xmlns:w14="http://schemas.microsoft.com/office/word/2010/wordml" xmlns:w15="http://schemas.microsoft.com/office/word/2012/wordml" xmlns:w16cex="http://schemas.microsoft.com/office/word/2018/wordml/cex" xmlns:w16cid="http://schemas.microsoft.com/office/word/2016/wordml/cid" xmlns:w16="http://schemas.microsoft.com/office/word/2018/wordml" xmlns:w16du="http://schemas.microsoft.com/office/word/2023/wordml/word16du" xmlns:w16sdtdh="http://schemas.microsoft.com/office/word/2020/wordml/sdtdatahash" xmlns:w16se="http://schemas.microsoft.com/office/word/2015/wordml/symex" xmlns:wpg="http://schemas.microsoft.com/office/word/2010/wordprocessingGroup" xmlns:wpi="http://schemas.microsoft.com/office/word/2010/wordprocessingInk" xmlns:wne="http://schemas.microsoft.com/office/word/2006/wordml" xmlns:wps="http://schemas.microsoft.com/office/word/2010/wordprocessingShape" mc:Ignorable="w14 w15 w16se w16cid w16 w16cex w16sdtdh w16du wp14">
   <w:p>
     <w:pPr>
       <w:pStyle w:val="En-tte"/>
@@ -584,7 +561,7 @@
 </file>
 
 <file path=word/header2.xml><?xml version="1.0" encoding="utf-8"?>
-<w:hdr xmlns:wpc="http://schemas.microsoft.com/office/word/2010/wordprocessingCanvas" xmlns:cx="http://schemas.microsoft.com/office/drawing/2014/chartex" xmlns:cx1="http://schemas.microsoft.com/office/drawing/2015/9/8/chartex" xmlns:cx2="http://schemas.microsoft.com/office/drawing/2015/10/21/chartex" xmlns:cx3="http://schemas.microsoft.com/office/drawing/2016/5/9/chartex" xmlns:cx4="http://schemas.microsoft.com/office/drawing/2016/5/10/chartex" xmlns:cx5="http://schemas.microsoft.com/office/drawing/2016/5/11/chartex" xmlns:cx6="http://schemas.microsoft.com/office/drawing/2016/5/12/chartex" xmlns:cx7="http://schemas.microsoft.com/office/drawing/2016/5/13/chartex" xmlns:cx8="http://schemas.microsoft.com/office/drawing/2016/5/14/chartex" xmlns:mc="http://schemas.openxmlformats.org/markup-compatibility/2006" xmlns:aink="http://schemas.microsoft.com/office/drawing/2016/ink" xmlns:am3d="http://schemas.microsoft.com/office/drawing/2017/model3d" xmlns:o="urn:schemas-microsoft-com:office:office" xmlns:oel="http://schemas.microsoft.com/office/2019/extlst" xmlns:r="http://schemas.openxmlformats.org/officeDocument/2006/relationships" xmlns:m="http://schemas.openxmlformats.org/officeDocument/2006/math" xmlns:v="urn:schemas-microsoft-com:vml" xmlns:wp14="http://schemas.microsoft.com/office/word/2010/wordprocessingDrawing" xmlns:wp="http://schemas.openxmlformats.org/drawingml/2006/wordprocessingDrawing" xmlns:w10="urn:schemas-microsoft-com:office:word" xmlns:w="http://schemas.openxmlformats.org/wordprocessingml/2006/main" xmlns:w14="http://schemas.microsoft.com/office/word/2010/wordml" xmlns:w15="http://schemas.microsoft.com/office/word/2012/wordml" xmlns:w16cex="http://schemas.microsoft.com/office/word/2018/wordml/cex" xmlns:w16cid="http://schemas.microsoft.com/office/word/2016/wordml/cid" xmlns:w16="http://schemas.microsoft.com/office/word/2018/wordml" xmlns:w16sdtdh="http://schemas.microsoft.com/office/word/2020/wordml/sdtdatahash" xmlns:w16se="http://schemas.microsoft.com/office/word/2015/wordml/symex" xmlns:wpg="http://schemas.microsoft.com/office/word/2010/wordprocessingGroup" xmlns:wpi="http://schemas.microsoft.com/office/word/2010/wordprocessingInk" xmlns:wne="http://schemas.microsoft.com/office/word/2006/wordml" xmlns:wps="http://schemas.microsoft.com/office/word/2010/wordprocessingShape" mc:Ignorable="w14 w15 w16se w16cid w16 w16cex w16sdtdh wp14">
+<w:hdr xmlns:wpc="http://schemas.microsoft.com/office/word/2010/wordprocessingCanvas" xmlns:cx="http://schemas.microsoft.com/office/drawing/2014/chartex" xmlns:cx1="http://schemas.microsoft.com/office/drawing/2015/9/8/chartex" xmlns:cx2="http://schemas.microsoft.com/office/drawing/2015/10/21/chartex" xmlns:cx3="http://schemas.microsoft.com/office/drawing/2016/5/9/chartex" xmlns:cx4="http://schemas.microsoft.com/office/drawing/2016/5/10/chartex" xmlns:cx5="http://schemas.microsoft.com/office/drawing/2016/5/11/chartex" xmlns:cx6="http://schemas.microsoft.com/office/drawing/2016/5/12/chartex" xmlns:cx7="http://schemas.microsoft.com/office/drawing/2016/5/13/chartex" xmlns:cx8="http://schemas.microsoft.com/office/drawing/2016/5/14/chartex" xmlns:mc="http://schemas.openxmlformats.org/markup-compatibility/2006" xmlns:aink="http://schemas.microsoft.com/office/drawing/2016/ink" xmlns:am3d="http://schemas.microsoft.com/office/drawing/2017/model3d" xmlns:o="urn:schemas-microsoft-com:office:office" xmlns:oel="http://schemas.microsoft.com/office/2019/extlst" xmlns:r="http://schemas.openxmlformats.org/officeDocument/2006/relationships" xmlns:m="http://schemas.openxmlformats.org/officeDocument/2006/math" xmlns:v="urn:schemas-microsoft-com:vml" xmlns:wp14="http://schemas.microsoft.com/office/word/2010/wordprocessingDrawing" xmlns:wp="http://schemas.openxmlformats.org/drawingml/2006/wordprocessingDrawing" xmlns:w10="urn:schemas-microsoft-com:office:word" xmlns:w="http://schemas.openxmlformats.org/wordprocessingml/2006/main" xmlns:w14="http://schemas.microsoft.com/office/word/2010/wordml" xmlns:w15="http://schemas.microsoft.com/office/word/2012/wordml" xmlns:w16cex="http://schemas.microsoft.com/office/word/2018/wordml/cex" xmlns:w16cid="http://schemas.microsoft.com/office/word/2016/wordml/cid" xmlns:w16="http://schemas.microsoft.com/office/word/2018/wordml" xmlns:w16du="http://schemas.microsoft.com/office/word/2023/wordml/word16du" xmlns:w16sdtdh="http://schemas.microsoft.com/office/word/2020/wordml/sdtdatahash" xmlns:w16se="http://schemas.microsoft.com/office/word/2015/wordml/symex" xmlns:wpg="http://schemas.microsoft.com/office/word/2010/wordprocessingGroup" xmlns:wpi="http://schemas.microsoft.com/office/word/2010/wordprocessingInk" xmlns:wne="http://schemas.microsoft.com/office/word/2006/wordml" xmlns:wps="http://schemas.microsoft.com/office/word/2010/wordprocessingShape" mc:Ignorable="w14 w15 w16se w16cid w16 w16cex w16sdtdh w16du wp14">
   <w:p>
     <w:pPr>
       <w:pStyle w:val="En-tte"/>
@@ -594,7 +571,7 @@
 </file>
 
 <file path=word/header3.xml><?xml version="1.0" encoding="utf-8"?>
-<w:hdr xmlns:wpc="http://schemas.microsoft.com/office/word/2010/wordprocessingCanvas" xmlns:cx="http://schemas.microsoft.com/office/drawing/2014/chartex" xmlns:cx1="http://schemas.microsoft.com/office/drawing/2015/9/8/chartex" xmlns:cx2="http://schemas.microsoft.com/office/drawing/2015/10/21/chartex" xmlns:cx3="http://schemas.microsoft.com/office/drawing/2016/5/9/chartex" xmlns:cx4="http://schemas.microsoft.com/office/drawing/2016/5/10/chartex" xmlns:cx5="http://schemas.microsoft.com/office/drawing/2016/5/11/chartex" xmlns:cx6="http://schemas.microsoft.com/office/drawing/2016/5/12/chartex" xmlns:cx7="http://schemas.microsoft.com/office/drawing/2016/5/13/chartex" xmlns:cx8="http://schemas.microsoft.com/office/drawing/2016/5/14/chartex" xmlns:mc="http://schemas.openxmlformats.org/markup-compatibility/2006" xmlns:aink="http://schemas.microsoft.com/office/drawing/2016/ink" xmlns:am3d="http://schemas.microsoft.com/office/drawing/2017/model3d" xmlns:o="urn:schemas-microsoft-com:office:office" xmlns:oel="http://schemas.microsoft.com/office/2019/extlst" xmlns:r="http://schemas.openxmlformats.org/officeDocument/2006/relationships" xmlns:m="http://schemas.openxmlformats.org/officeDocument/2006/math" xmlns:v="urn:schemas-microsoft-com:vml" xmlns:wp14="http://schemas.microsoft.com/office/word/2010/wordprocessingDrawing" xmlns:wp="http://schemas.openxmlformats.org/drawingml/2006/wordprocessingDrawing" xmlns:w10="urn:schemas-microsoft-com:office:word" xmlns:w="http://schemas.openxmlformats.org/wordprocessingml/2006/main" xmlns:w14="http://schemas.microsoft.com/office/word/2010/wordml" xmlns:w15="http://schemas.microsoft.com/office/word/2012/wordml" xmlns:w16cex="http://schemas.microsoft.com/office/word/2018/wordml/cex" xmlns:w16cid="http://schemas.microsoft.com/office/word/2016/wordml/cid" xmlns:w16="http://schemas.microsoft.com/office/word/2018/wordml" xmlns:w16sdtdh="http://schemas.microsoft.com/office/word/2020/wordml/sdtdatahash" xmlns:w16se="http://schemas.microsoft.com/office/word/2015/wordml/symex" xmlns:wpg="http://schemas.microsoft.com/office/word/2010/wordprocessingGroup" xmlns:wpi="http://schemas.microsoft.com/office/word/2010/wordprocessingInk" xmlns:wne="http://schemas.microsoft.com/office/word/2006/wordml" xmlns:wps="http://schemas.microsoft.com/office/word/2010/wordprocessingShape" mc:Ignorable="w14 w15 w16se w16cid w16 w16cex w16sdtdh wp14">
+<w:hdr xmlns:wpc="http://schemas.microsoft.com/office/word/2010/wordprocessingCanvas" xmlns:cx="http://schemas.microsoft.com/office/drawing/2014/chartex" xmlns:cx1="http://schemas.microsoft.com/office/drawing/2015/9/8/chartex" xmlns:cx2="http://schemas.microsoft.com/office/drawing/2015/10/21/chartex" xmlns:cx3="http://schemas.microsoft.com/office/drawing/2016/5/9/chartex" xmlns:cx4="http://schemas.microsoft.com/office/drawing/2016/5/10/chartex" xmlns:cx5="http://schemas.microsoft.com/office/drawing/2016/5/11/chartex" xmlns:cx6="http://schemas.microsoft.com/office/drawing/2016/5/12/chartex" xmlns:cx7="http://schemas.microsoft.com/office/drawing/2016/5/13/chartex" xmlns:cx8="http://schemas.microsoft.com/office/drawing/2016/5/14/chartex" xmlns:mc="http://schemas.openxmlformats.org/markup-compatibility/2006" xmlns:aink="http://schemas.microsoft.com/office/drawing/2016/ink" xmlns:am3d="http://schemas.microsoft.com/office/drawing/2017/model3d" xmlns:o="urn:schemas-microsoft-com:office:office" xmlns:oel="http://schemas.microsoft.com/office/2019/extlst" xmlns:r="http://schemas.openxmlformats.org/officeDocument/2006/relationships" xmlns:m="http://schemas.openxmlformats.org/officeDocument/2006/math" xmlns:v="urn:schemas-microsoft-com:vml" xmlns:wp14="http://schemas.microsoft.com/office/word/2010/wordprocessingDrawing" xmlns:wp="http://schemas.openxmlformats.org/drawingml/2006/wordprocessingDrawing" xmlns:w10="urn:schemas-microsoft-com:office:word" xmlns:w="http://schemas.openxmlformats.org/wordprocessingml/2006/main" xmlns:w14="http://schemas.microsoft.com/office/word/2010/wordml" xmlns:w15="http://schemas.microsoft.com/office/word/2012/wordml" xmlns:w16cex="http://schemas.microsoft.com/office/word/2018/wordml/cex" xmlns:w16cid="http://schemas.microsoft.com/office/word/2016/wordml/cid" xmlns:w16="http://schemas.microsoft.com/office/word/2018/wordml" xmlns:w16du="http://schemas.microsoft.com/office/word/2023/wordml/word16du" xmlns:w16sdtdh="http://schemas.microsoft.com/office/word/2020/wordml/sdtdatahash" xmlns:w16se="http://schemas.microsoft.com/office/word/2015/wordml/symex" xmlns:wpg="http://schemas.microsoft.com/office/word/2010/wordprocessingGroup" xmlns:wpi="http://schemas.microsoft.com/office/word/2010/wordprocessingInk" xmlns:wne="http://schemas.microsoft.com/office/word/2006/wordml" xmlns:wps="http://schemas.microsoft.com/office/word/2010/wordprocessingShape" mc:Ignorable="w14 w15 w16se w16cid w16 w16cex w16sdtdh w16du wp14">
   <w:p>
     <w:pPr>
       <w:pStyle w:val="En-tte"/>
@@ -604,7 +581,7 @@
 </file>
 
 <file path=word/numbering.xml><?xml version="1.0" encoding="utf-8"?>
-<w:numbering xmlns:wpc="http://schemas.microsoft.com/office/word/2010/wordprocessingCanvas" xmlns:cx="http://schemas.microsoft.com/office/drawing/2014/chartex" xmlns:cx1="http://schemas.microsoft.com/office/drawing/2015/9/8/chartex" xmlns:cx2="http://schemas.microsoft.com/office/drawing/2015/10/21/chartex" xmlns:cx3="http://schemas.microsoft.com/office/drawing/2016/5/9/chartex" xmlns:cx4="http://schemas.microsoft.com/office/drawing/2016/5/10/chartex" xmlns:cx5="http://schemas.microsoft.com/office/drawing/2016/5/11/chartex" xmlns:cx6="http://schemas.microsoft.com/office/drawing/2016/5/12/chartex" xmlns:cx7="http://schemas.microsoft.com/office/drawing/2016/5/13/chartex" xmlns:cx8="http://schemas.microsoft.com/office/drawing/2016/5/14/chartex" xmlns:mc="http://schemas.openxmlformats.org/markup-compatibility/2006" xmlns:aink="http://schemas.microsoft.com/office/drawing/2016/ink" xmlns:am3d="http://schemas.microsoft.com/office/drawing/2017/model3d" xmlns:o="urn:schemas-microsoft-com:office:office" xmlns:oel="http://schemas.microsoft.com/office/2019/extlst" xmlns:r="http://schemas.openxmlformats.org/officeDocument/2006/relationships" xmlns:m="http://schemas.openxmlformats.org/officeDocument/2006/math" xmlns:v="urn:schemas-microsoft-com:vml" xmlns:wp14="http://schemas.microsoft.com/office/word/2010/wordprocessingDrawing" xmlns:wp="http://schemas.openxmlformats.org/drawingml/2006/wordprocessingDrawing" xmlns:w10="urn:schemas-microsoft-com:office:word" xmlns:w="http://schemas.openxmlformats.org/wordprocessingml/2006/main" xmlns:w14="http://schemas.microsoft.com/office/word/2010/wordml" xmlns:w15="http://schemas.microsoft.com/office/word/2012/wordml" xmlns:w16cex="http://schemas.microsoft.com/office/word/2018/wordml/cex" xmlns:w16cid="http://schemas.microsoft.com/office/word/2016/wordml/cid" xmlns:w16="http://schemas.microsoft.com/office/word/2018/wordml" xmlns:w16sdtdh="http://schemas.microsoft.com/office/word/2020/wordml/sdtdatahash" xmlns:w16se="http://schemas.microsoft.com/office/word/2015/wordml/symex" xmlns:wpg="http://schemas.microsoft.com/office/word/2010/wordprocessingGroup" xmlns:wpi="http://schemas.microsoft.com/office/word/2010/wordprocessingInk" xmlns:wne="http://schemas.microsoft.com/office/word/2006/wordml" xmlns:wps="http://schemas.microsoft.com/office/word/2010/wordprocessingShape" mc:Ignorable="w14 w15 w16se w16cid w16 w16cex w16sdtdh wp14">
+<w:numbering xmlns:wpc="http://schemas.microsoft.com/office/word/2010/wordprocessingCanvas" xmlns:cx="http://schemas.microsoft.com/office/drawing/2014/chartex" xmlns:cx1="http://schemas.microsoft.com/office/drawing/2015/9/8/chartex" xmlns:cx2="http://schemas.microsoft.com/office/drawing/2015/10/21/chartex" xmlns:cx3="http://schemas.microsoft.com/office/drawing/2016/5/9/chartex" xmlns:cx4="http://schemas.microsoft.com/office/drawing/2016/5/10/chartex" xmlns:cx5="http://schemas.microsoft.com/office/drawing/2016/5/11/chartex" xmlns:cx6="http://schemas.microsoft.com/office/drawing/2016/5/12/chartex" xmlns:cx7="http://schemas.microsoft.com/office/drawing/2016/5/13/chartex" xmlns:cx8="http://schemas.microsoft.com/office/drawing/2016/5/14/chartex" xmlns:mc="http://schemas.openxmlformats.org/markup-compatibility/2006" xmlns:aink="http://schemas.microsoft.com/office/drawing/2016/ink" xmlns:am3d="http://schemas.microsoft.com/office/drawing/2017/model3d" xmlns:o="urn:schemas-microsoft-com:office:office" xmlns:oel="http://schemas.microsoft.com/office/2019/extlst" xmlns:r="http://schemas.openxmlformats.org/officeDocument/2006/relationships" xmlns:m="http://schemas.openxmlformats.org/officeDocument/2006/math" xmlns:v="urn:schemas-microsoft-com:vml" xmlns:wp14="http://schemas.microsoft.com/office/word/2010/wordprocessingDrawing" xmlns:wp="http://schemas.openxmlformats.org/drawingml/2006/wordprocessingDrawing" xmlns:w10="urn:schemas-microsoft-com:office:word" xmlns:w="http://schemas.openxmlformats.org/wordprocessingml/2006/main" xmlns:w14="http://schemas.microsoft.com/office/word/2010/wordml" xmlns:w15="http://schemas.microsoft.com/office/word/2012/wordml" xmlns:w16cex="http://schemas.microsoft.com/office/word/2018/wordml/cex" xmlns:w16cid="http://schemas.microsoft.com/office/word/2016/wordml/cid" xmlns:w16="http://schemas.microsoft.com/office/word/2018/wordml" xmlns:w16du="http://schemas.microsoft.com/office/word/2023/wordml/word16du" xmlns:w16sdtdh="http://schemas.microsoft.com/office/word/2020/wordml/sdtdatahash" xmlns:w16se="http://schemas.microsoft.com/office/word/2015/wordml/symex" xmlns:wpg="http://schemas.microsoft.com/office/word/2010/wordprocessingGroup" xmlns:wpi="http://schemas.microsoft.com/office/word/2010/wordprocessingInk" xmlns:wne="http://schemas.microsoft.com/office/word/2006/wordml" xmlns:wps="http://schemas.microsoft.com/office/word/2010/wordprocessingShape" mc:Ignorable="w14 w15 w16se w16cid w16 w16cex w16sdtdh w16du wp14">
   <w:abstractNum w:abstractNumId="0" w15:restartNumberingAfterBreak="0">
     <w:nsid w:val="1482775B"/>
     <w:multiLevelType w:val="multilevel"/>
@@ -793,6 +770,118 @@
         </w:tabs>
         <w:ind w:left="6240" w:hanging="480"/>
       </w:pPr>
+    </w:lvl>
+  </w:abstractNum>
+  <w:abstractNum w:abstractNumId="2" w15:restartNumberingAfterBreak="0">
+    <w:nsid w:val="373B0EF6"/>
+    <w:multiLevelType w:val="hybridMultilevel"/>
+    <w:tmpl w:val="C6AE828A"/>
+    <w:lvl w:ilvl="0" w:tplc="3FEC905C">
+      <w:numFmt w:val="bullet"/>
+      <w:lvlText w:val="-"/>
+      <w:lvlJc w:val="left"/>
+      <w:pPr>
+        <w:ind w:left="720" w:hanging="360"/>
+      </w:pPr>
+      <w:rPr>
+        <w:rFonts w:ascii="Cambria" w:eastAsiaTheme="minorEastAsia" w:hAnsi="Cambria" w:cstheme="minorBidi" w:hint="default"/>
+      </w:rPr>
+    </w:lvl>
+    <w:lvl w:ilvl="1" w:tplc="040C0003" w:tentative="1">
+      <w:start w:val="1"/>
+      <w:numFmt w:val="bullet"/>
+      <w:lvlText w:val="o"/>
+      <w:lvlJc w:val="left"/>
+      <w:pPr>
+        <w:ind w:left="1440" w:hanging="360"/>
+      </w:pPr>
+      <w:rPr>
+        <w:rFonts w:ascii="Courier New" w:hAnsi="Courier New" w:cs="Courier New" w:hint="default"/>
+      </w:rPr>
+    </w:lvl>
+    <w:lvl w:ilvl="2" w:tplc="040C0005" w:tentative="1">
+      <w:start w:val="1"/>
+      <w:numFmt w:val="bullet"/>
+      <w:lvlText w:val=""/>
+      <w:lvlJc w:val="left"/>
+      <w:pPr>
+        <w:ind w:left="2160" w:hanging="360"/>
+      </w:pPr>
+      <w:rPr>
+        <w:rFonts w:ascii="Wingdings" w:hAnsi="Wingdings" w:hint="default"/>
+      </w:rPr>
+    </w:lvl>
+    <w:lvl w:ilvl="3" w:tplc="040C0001" w:tentative="1">
+      <w:start w:val="1"/>
+      <w:numFmt w:val="bullet"/>
+      <w:lvlText w:val=""/>
+      <w:lvlJc w:val="left"/>
+      <w:pPr>
+        <w:ind w:left="2880" w:hanging="360"/>
+      </w:pPr>
+      <w:rPr>
+        <w:rFonts w:ascii="Symbol" w:hAnsi="Symbol" w:hint="default"/>
+      </w:rPr>
+    </w:lvl>
+    <w:lvl w:ilvl="4" w:tplc="040C0003" w:tentative="1">
+      <w:start w:val="1"/>
+      <w:numFmt w:val="bullet"/>
+      <w:lvlText w:val="o"/>
+      <w:lvlJc w:val="left"/>
+      <w:pPr>
+        <w:ind w:left="3600" w:hanging="360"/>
+      </w:pPr>
+      <w:rPr>
+        <w:rFonts w:ascii="Courier New" w:hAnsi="Courier New" w:cs="Courier New" w:hint="default"/>
+      </w:rPr>
+    </w:lvl>
+    <w:lvl w:ilvl="5" w:tplc="040C0005" w:tentative="1">
+      <w:start w:val="1"/>
+      <w:numFmt w:val="bullet"/>
+      <w:lvlText w:val=""/>
+      <w:lvlJc w:val="left"/>
+      <w:pPr>
+        <w:ind w:left="4320" w:hanging="360"/>
+      </w:pPr>
+      <w:rPr>
+        <w:rFonts w:ascii="Wingdings" w:hAnsi="Wingdings" w:hint="default"/>
+      </w:rPr>
+    </w:lvl>
+    <w:lvl w:ilvl="6" w:tplc="040C0001" w:tentative="1">
+      <w:start w:val="1"/>
+      <w:numFmt w:val="bullet"/>
+      <w:lvlText w:val=""/>
+      <w:lvlJc w:val="left"/>
+      <w:pPr>
+        <w:ind w:left="5040" w:hanging="360"/>
+      </w:pPr>
+      <w:rPr>
+        <w:rFonts w:ascii="Symbol" w:hAnsi="Symbol" w:hint="default"/>
+      </w:rPr>
+    </w:lvl>
+    <w:lvl w:ilvl="7" w:tplc="040C0003" w:tentative="1">
+      <w:start w:val="1"/>
+      <w:numFmt w:val="bullet"/>
+      <w:lvlText w:val="o"/>
+      <w:lvlJc w:val="left"/>
+      <w:pPr>
+        <w:ind w:left="5760" w:hanging="360"/>
+      </w:pPr>
+      <w:rPr>
+        <w:rFonts w:ascii="Courier New" w:hAnsi="Courier New" w:cs="Courier New" w:hint="default"/>
+      </w:rPr>
+    </w:lvl>
+    <w:lvl w:ilvl="8" w:tplc="040C0005" w:tentative="1">
+      <w:start w:val="1"/>
+      <w:numFmt w:val="bullet"/>
+      <w:lvlText w:val=""/>
+      <w:lvlJc w:val="left"/>
+      <w:pPr>
+        <w:ind w:left="6480" w:hanging="360"/>
+      </w:pPr>
+      <w:rPr>
+        <w:rFonts w:ascii="Wingdings" w:hAnsi="Wingdings" w:hint="default"/>
+      </w:rPr>
     </w:lvl>
   </w:abstractNum>
   <w:num w:numId="1" w16cid:durableId="975716900">
@@ -828,11 +917,14 @@
   <w:num w:numId="11" w16cid:durableId="701979744">
     <w:abstractNumId w:val="0"/>
   </w:num>
+  <w:num w:numId="12" w16cid:durableId="407387070">
+    <w:abstractNumId w:val="2"/>
+  </w:num>
 </w:numbering>
 </file>
 
 <file path=word/styles.xml><?xml version="1.0" encoding="utf-8"?>
-<w:styles xmlns:mc="http://schemas.openxmlformats.org/markup-compatibility/2006" xmlns:r="http://schemas.openxmlformats.org/officeDocument/2006/relationships" xmlns:w="http://schemas.openxmlformats.org/wordprocessingml/2006/main" xmlns:w14="http://schemas.microsoft.com/office/word/2010/wordml" xmlns:w15="http://schemas.microsoft.com/office/word/2012/wordml" xmlns:w16cex="http://schemas.microsoft.com/office/word/2018/wordml/cex" xmlns:w16cid="http://schemas.microsoft.com/office/word/2016/wordml/cid" xmlns:w16="http://schemas.microsoft.com/office/word/2018/wordml" xmlns:w16sdtdh="http://schemas.microsoft.com/office/word/2020/wordml/sdtdatahash" xmlns:w16se="http://schemas.microsoft.com/office/word/2015/wordml/symex" mc:Ignorable="w14 w15 w16se w16cid w16 w16cex w16sdtdh">
+<w:styles xmlns:mc="http://schemas.openxmlformats.org/markup-compatibility/2006" xmlns:r="http://schemas.openxmlformats.org/officeDocument/2006/relationships" xmlns:w="http://schemas.openxmlformats.org/wordprocessingml/2006/main" xmlns:w14="http://schemas.microsoft.com/office/word/2010/wordml" xmlns:w15="http://schemas.microsoft.com/office/word/2012/wordml" xmlns:w16cex="http://schemas.microsoft.com/office/word/2018/wordml/cex" xmlns:w16cid="http://schemas.microsoft.com/office/word/2016/wordml/cid" xmlns:w16="http://schemas.microsoft.com/office/word/2018/wordml" xmlns:w16du="http://schemas.microsoft.com/office/word/2023/wordml/word16du" xmlns:w16sdtdh="http://schemas.microsoft.com/office/word/2020/wordml/sdtdatahash" xmlns:w16se="http://schemas.microsoft.com/office/word/2015/wordml/symex" mc:Ignorable="w14 w15 w16se w16cid w16 w16cex w16sdtdh w16du">
   <w:docDefaults>
     <w:rPrDefault>
       <w:rPr>
@@ -1122,16 +1214,24 @@
   <w:style w:type="paragraph" w:default="1" w:styleId="Normal">
     <w:name w:val="Normal"/>
     <w:qFormat/>
-    <w:rsid w:val="001A09DC"/>
+    <w:rsid w:val="00335B87"/>
+    <w:pPr>
+      <w:spacing w:line="360" w:lineRule="auto"/>
+    </w:pPr>
+    <w:rPr>
+      <w:rFonts w:ascii="Times New Roman" w:hAnsi="Times New Roman"/>
+      <w:sz w:val="24"/>
+    </w:rPr>
   </w:style>
   <w:style w:type="paragraph" w:styleId="Titre1">
     <w:name w:val="heading 1"/>
     <w:basedOn w:val="Normal"/>
     <w:next w:val="Normal"/>
     <w:link w:val="Titre1Car"/>
+    <w:autoRedefine/>
     <w:uiPriority w:val="9"/>
     <w:qFormat/>
-    <w:rsid w:val="005F7AD3"/>
+    <w:rsid w:val="00F77D6C"/>
     <w:pPr>
       <w:keepNext/>
       <w:keepLines/>
@@ -1139,7 +1239,7 @@
       <w:outlineLvl w:val="0"/>
     </w:pPr>
     <w:rPr>
-      <w:rFonts w:asciiTheme="majorHAnsi" w:eastAsiaTheme="majorEastAsia" w:hAnsiTheme="majorHAnsi" w:cstheme="majorBidi"/>
+      <w:rFonts w:eastAsiaTheme="majorEastAsia" w:cs="Times New Roman"/>
       <w:b/>
       <w:bCs/>
       <w:spacing w:val="4"/>
@@ -1152,10 +1252,11 @@
     <w:basedOn w:val="Normal"/>
     <w:next w:val="Normal"/>
     <w:link w:val="Titre2Car"/>
+    <w:autoRedefine/>
     <w:uiPriority w:val="9"/>
     <w:unhideWhenUsed/>
     <w:qFormat/>
-    <w:rsid w:val="005F7AD3"/>
+    <w:rsid w:val="00F77D6C"/>
     <w:pPr>
       <w:keepNext/>
       <w:keepLines/>
@@ -1163,7 +1264,7 @@
       <w:outlineLvl w:val="1"/>
     </w:pPr>
     <w:rPr>
-      <w:rFonts w:asciiTheme="majorHAnsi" w:eastAsiaTheme="majorEastAsia" w:hAnsiTheme="majorHAnsi" w:cstheme="majorBidi"/>
+      <w:rFonts w:eastAsiaTheme="majorEastAsia" w:cs="Times New Roman"/>
       <w:b/>
       <w:bCs/>
       <w:sz w:val="28"/>
@@ -1175,10 +1276,11 @@
     <w:basedOn w:val="Normal"/>
     <w:next w:val="Normal"/>
     <w:link w:val="Titre3Car"/>
+    <w:autoRedefine/>
     <w:uiPriority w:val="9"/>
     <w:unhideWhenUsed/>
     <w:qFormat/>
-    <w:rsid w:val="005F7AD3"/>
+    <w:rsid w:val="00F77D6C"/>
     <w:pPr>
       <w:keepNext/>
       <w:keepLines/>
@@ -1186,9 +1288,8 @@
       <w:outlineLvl w:val="2"/>
     </w:pPr>
     <w:rPr>
-      <w:rFonts w:asciiTheme="majorHAnsi" w:eastAsiaTheme="majorEastAsia" w:hAnsiTheme="majorHAnsi" w:cstheme="majorBidi"/>
+      <w:rFonts w:eastAsiaTheme="majorEastAsia" w:cs="Times New Roman"/>
       <w:spacing w:val="4"/>
-      <w:sz w:val="24"/>
       <w:szCs w:val="24"/>
     </w:rPr>
   </w:style>
@@ -1197,10 +1298,11 @@
     <w:basedOn w:val="Normal"/>
     <w:next w:val="Normal"/>
     <w:link w:val="Titre4Car"/>
+    <w:autoRedefine/>
     <w:uiPriority w:val="9"/>
     <w:unhideWhenUsed/>
     <w:qFormat/>
-    <w:rsid w:val="005F7AD3"/>
+    <w:rsid w:val="00F77D6C"/>
     <w:pPr>
       <w:keepNext/>
       <w:keepLines/>
@@ -1208,10 +1310,9 @@
       <w:outlineLvl w:val="3"/>
     </w:pPr>
     <w:rPr>
-      <w:rFonts w:asciiTheme="majorHAnsi" w:eastAsiaTheme="majorEastAsia" w:hAnsiTheme="majorHAnsi" w:cstheme="majorBidi"/>
+      <w:rFonts w:eastAsiaTheme="majorEastAsia" w:cs="Times New Roman"/>
       <w:i/>
       <w:iCs/>
-      <w:sz w:val="24"/>
       <w:szCs w:val="24"/>
     </w:rPr>
   </w:style>
@@ -1220,10 +1321,11 @@
     <w:basedOn w:val="Normal"/>
     <w:next w:val="Normal"/>
     <w:link w:val="Titre5Car"/>
+    <w:autoRedefine/>
     <w:uiPriority w:val="9"/>
     <w:unhideWhenUsed/>
     <w:qFormat/>
-    <w:rsid w:val="005F7AD3"/>
+    <w:rsid w:val="00F77D6C"/>
     <w:pPr>
       <w:keepNext/>
       <w:keepLines/>
@@ -1231,7 +1333,7 @@
       <w:outlineLvl w:val="4"/>
     </w:pPr>
     <w:rPr>
-      <w:rFonts w:asciiTheme="majorHAnsi" w:eastAsiaTheme="majorEastAsia" w:hAnsiTheme="majorHAnsi" w:cstheme="majorBidi"/>
+      <w:rFonts w:eastAsiaTheme="majorEastAsia" w:cs="Times New Roman"/>
       <w:b/>
       <w:bCs/>
     </w:rPr>
@@ -1241,10 +1343,11 @@
     <w:basedOn w:val="Normal"/>
     <w:next w:val="Normal"/>
     <w:link w:val="Titre6Car"/>
+    <w:autoRedefine/>
     <w:uiPriority w:val="9"/>
     <w:unhideWhenUsed/>
     <w:qFormat/>
-    <w:rsid w:val="005F7AD3"/>
+    <w:rsid w:val="00F77D6C"/>
     <w:pPr>
       <w:keepNext/>
       <w:keepLines/>
@@ -1252,7 +1355,7 @@
       <w:outlineLvl w:val="5"/>
     </w:pPr>
     <w:rPr>
-      <w:rFonts w:asciiTheme="majorHAnsi" w:eastAsiaTheme="majorEastAsia" w:hAnsiTheme="majorHAnsi" w:cstheme="majorBidi"/>
+      <w:rFonts w:eastAsiaTheme="majorEastAsia" w:cs="Times New Roman"/>
       <w:b/>
       <w:bCs/>
       <w:i/>
@@ -1264,6 +1367,7 @@
     <w:basedOn w:val="Normal"/>
     <w:next w:val="Normal"/>
     <w:link w:val="Titre7Car"/>
+    <w:autoRedefine/>
     <w:uiPriority w:val="9"/>
     <w:unhideWhenUsed/>
     <w:qFormat/>
@@ -1284,6 +1388,7 @@
     <w:basedOn w:val="Normal"/>
     <w:next w:val="Normal"/>
     <w:link w:val="Titre8Car"/>
+    <w:autoRedefine/>
     <w:uiPriority w:val="9"/>
     <w:unhideWhenUsed/>
     <w:qFormat/>
@@ -1304,6 +1409,7 @@
     <w:basedOn w:val="Normal"/>
     <w:next w:val="Normal"/>
     <w:link w:val="Titre9Car"/>
+    <w:autoRedefine/>
     <w:uiPriority w:val="9"/>
     <w:unhideWhenUsed/>
     <w:qFormat/>
@@ -1349,16 +1455,21 @@
   <w:style w:type="paragraph" w:styleId="Corpsdetexte">
     <w:name w:val="Body Text"/>
     <w:basedOn w:val="Normal"/>
-    <w:rsid w:val="00BD5C15"/>
+    <w:autoRedefine/>
+    <w:rsid w:val="00A14199"/>
     <w:pPr>
       <w:spacing w:before="180" w:after="180"/>
-      <w:jc w:val="left"/>
+      <w:ind w:firstLine="720"/>
     </w:pPr>
   </w:style>
   <w:style w:type="paragraph" w:customStyle="1" w:styleId="FirstParagraph">
     <w:name w:val="First Paragraph"/>
-    <w:basedOn w:val="Corpsdetexte"/>
+    <w:basedOn w:val="Normal"/>
     <w:next w:val="Corpsdetexte"/>
+    <w:rsid w:val="00151741"/>
+    <w:pPr>
+      <w:ind w:firstLine="720"/>
+    </w:pPr>
   </w:style>
   <w:style w:type="paragraph" w:customStyle="1" w:styleId="Compact">
     <w:name w:val="Compact"/>
@@ -1378,16 +1489,17 @@
     <w:link w:val="TitreCar"/>
     <w:uiPriority w:val="10"/>
     <w:qFormat/>
-    <w:rsid w:val="00F56212"/>
+    <w:rsid w:val="00443C97"/>
     <w:pPr>
       <w:spacing w:before="360" w:after="360" w:line="240" w:lineRule="auto"/>
       <w:contextualSpacing/>
       <w:jc w:val="center"/>
     </w:pPr>
     <w:rPr>
-      <w:rFonts w:asciiTheme="majorHAnsi" w:eastAsiaTheme="majorEastAsia" w:hAnsiTheme="majorHAnsi" w:cstheme="majorBidi"/>
+      <w:rFonts w:eastAsiaTheme="majorEastAsia" w:cstheme="majorBidi"/>
       <w:b/>
       <w:bCs/>
+      <w:color w:val="000000" w:themeColor="text1"/>
       <w:spacing w:val="-7"/>
       <w:sz w:val="36"/>
       <w:szCs w:val="48"/>
@@ -1400,22 +1512,23 @@
     <w:link w:val="Sous-titreCar"/>
     <w:uiPriority w:val="11"/>
     <w:qFormat/>
-    <w:rsid w:val="005F7AD3"/>
+    <w:rsid w:val="00F77D6C"/>
     <w:pPr>
       <w:numPr>
         <w:ilvl w:val="1"/>
       </w:numPr>
       <w:spacing w:after="240"/>
+      <w:ind w:left="1440" w:hanging="1440"/>
       <w:jc w:val="center"/>
     </w:pPr>
     <w:rPr>
-      <w:rFonts w:asciiTheme="majorHAnsi" w:eastAsiaTheme="majorEastAsia" w:hAnsiTheme="majorHAnsi" w:cstheme="majorBidi"/>
-      <w:sz w:val="24"/>
+      <w:rFonts w:eastAsiaTheme="majorEastAsia" w:cstheme="majorBidi"/>
       <w:szCs w:val="24"/>
     </w:rPr>
   </w:style>
   <w:style w:type="paragraph" w:customStyle="1" w:styleId="Author">
     <w:name w:val="Author"/>
+    <w:basedOn w:val="Normal"/>
     <w:next w:val="Corpsdetexte"/>
     <w:pPr>
       <w:keepNext/>
@@ -1425,6 +1538,7 @@
   </w:style>
   <w:style w:type="paragraph" w:styleId="Date">
     <w:name w:val="Date"/>
+    <w:basedOn w:val="Normal"/>
     <w:next w:val="Corpsdetexte"/>
     <w:pPr>
       <w:keepNext/>
@@ -1473,16 +1587,24 @@
     <w:next w:val="Corpsdetexte"/>
     <w:uiPriority w:val="9"/>
     <w:unhideWhenUsed/>
+    <w:rsid w:val="00D448BB"/>
     <w:pPr>
       <w:spacing w:before="100" w:after="100"/>
       <w:ind w:left="480" w:right="480"/>
     </w:pPr>
+    <w:rPr>
+      <w:color w:val="1F497D" w:themeColor="text2"/>
+    </w:rPr>
   </w:style>
   <w:style w:type="paragraph" w:styleId="Notedebasdepage">
     <w:name w:val="footnote text"/>
     <w:basedOn w:val="Normal"/>
     <w:uiPriority w:val="9"/>
     <w:unhideWhenUsed/>
+    <w:rsid w:val="006B4F46"/>
+    <w:rPr>
+      <w:sz w:val="20"/>
+    </w:rPr>
   </w:style>
   <w:style w:type="paragraph" w:customStyle="1" w:styleId="FootnoteBlockText">
     <w:name w:val="Footnote Block Text"/>
@@ -1593,8 +1715,9 @@
   <w:style w:type="character" w:customStyle="1" w:styleId="VerbatimChar">
     <w:name w:val="Verbatim Char"/>
     <w:basedOn w:val="LgendeCar"/>
-    <w:rPr>
-      <w:rFonts w:ascii="Consolas" w:hAnsi="Consolas"/>
+    <w:rsid w:val="00F77D6C"/>
+    <w:rPr>
+      <w:rFonts w:ascii="Times New Roman" w:hAnsi="Times New Roman"/>
       <w:b w:val="0"/>
       <w:bCs/>
       <w:i/>
@@ -1702,9 +1825,9 @@
     <w:basedOn w:val="Policepardfaut"/>
     <w:link w:val="Titre1"/>
     <w:uiPriority w:val="9"/>
-    <w:rsid w:val="005F7AD3"/>
-    <w:rPr>
-      <w:rFonts w:asciiTheme="majorHAnsi" w:eastAsiaTheme="majorEastAsia" w:hAnsiTheme="majorHAnsi" w:cstheme="majorBidi"/>
+    <w:rsid w:val="00F77D6C"/>
+    <w:rPr>
+      <w:rFonts w:ascii="Times New Roman" w:eastAsiaTheme="majorEastAsia" w:hAnsi="Times New Roman" w:cs="Times New Roman"/>
       <w:b/>
       <w:bCs/>
       <w:spacing w:val="4"/>
@@ -1717,9 +1840,9 @@
     <w:basedOn w:val="Policepardfaut"/>
     <w:link w:val="Titre2"/>
     <w:uiPriority w:val="9"/>
-    <w:rsid w:val="005F7AD3"/>
-    <w:rPr>
-      <w:rFonts w:asciiTheme="majorHAnsi" w:eastAsiaTheme="majorEastAsia" w:hAnsiTheme="majorHAnsi" w:cstheme="majorBidi"/>
+    <w:rsid w:val="00F77D6C"/>
+    <w:rPr>
+      <w:rFonts w:ascii="Times New Roman" w:eastAsiaTheme="majorEastAsia" w:hAnsi="Times New Roman" w:cs="Times New Roman"/>
       <w:b/>
       <w:bCs/>
       <w:sz w:val="28"/>
@@ -1731,9 +1854,9 @@
     <w:basedOn w:val="Policepardfaut"/>
     <w:link w:val="Titre3"/>
     <w:uiPriority w:val="9"/>
-    <w:rsid w:val="005F7AD3"/>
-    <w:rPr>
-      <w:rFonts w:asciiTheme="majorHAnsi" w:eastAsiaTheme="majorEastAsia" w:hAnsiTheme="majorHAnsi" w:cstheme="majorBidi"/>
+    <w:rsid w:val="00F77D6C"/>
+    <w:rPr>
+      <w:rFonts w:ascii="Times New Roman" w:eastAsiaTheme="majorEastAsia" w:hAnsi="Times New Roman" w:cs="Times New Roman"/>
       <w:spacing w:val="4"/>
       <w:sz w:val="24"/>
       <w:szCs w:val="24"/>
@@ -1744,9 +1867,9 @@
     <w:basedOn w:val="Policepardfaut"/>
     <w:link w:val="Titre4"/>
     <w:uiPriority w:val="9"/>
-    <w:rsid w:val="005F7AD3"/>
-    <w:rPr>
-      <w:rFonts w:asciiTheme="majorHAnsi" w:eastAsiaTheme="majorEastAsia" w:hAnsiTheme="majorHAnsi" w:cstheme="majorBidi"/>
+    <w:rsid w:val="00F77D6C"/>
+    <w:rPr>
+      <w:rFonts w:ascii="Times New Roman" w:eastAsiaTheme="majorEastAsia" w:hAnsi="Times New Roman" w:cs="Times New Roman"/>
       <w:i/>
       <w:iCs/>
       <w:sz w:val="24"/>
@@ -1758,11 +1881,12 @@
     <w:basedOn w:val="Policepardfaut"/>
     <w:link w:val="Titre5"/>
     <w:uiPriority w:val="9"/>
-    <w:rsid w:val="005F7AD3"/>
-    <w:rPr>
-      <w:rFonts w:asciiTheme="majorHAnsi" w:eastAsiaTheme="majorEastAsia" w:hAnsiTheme="majorHAnsi" w:cstheme="majorBidi"/>
+    <w:rsid w:val="00F77D6C"/>
+    <w:rPr>
+      <w:rFonts w:ascii="Times New Roman" w:eastAsiaTheme="majorEastAsia" w:hAnsi="Times New Roman" w:cs="Times New Roman"/>
       <w:b/>
       <w:bCs/>
+      <w:sz w:val="24"/>
     </w:rPr>
   </w:style>
   <w:style w:type="character" w:customStyle="1" w:styleId="Titre6Car">
@@ -1770,13 +1894,14 @@
     <w:basedOn w:val="Policepardfaut"/>
     <w:link w:val="Titre6"/>
     <w:uiPriority w:val="9"/>
-    <w:rsid w:val="005F7AD3"/>
-    <w:rPr>
-      <w:rFonts w:asciiTheme="majorHAnsi" w:eastAsiaTheme="majorEastAsia" w:hAnsiTheme="majorHAnsi" w:cstheme="majorBidi"/>
+    <w:rsid w:val="00F77D6C"/>
+    <w:rPr>
+      <w:rFonts w:ascii="Times New Roman" w:eastAsiaTheme="majorEastAsia" w:hAnsi="Times New Roman" w:cs="Times New Roman"/>
       <w:b/>
       <w:bCs/>
       <w:i/>
       <w:iCs/>
+      <w:sz w:val="24"/>
     </w:rPr>
   </w:style>
   <w:style w:type="character" w:customStyle="1" w:styleId="Titre7Car">
@@ -1817,11 +1942,12 @@
     <w:basedOn w:val="Policepardfaut"/>
     <w:link w:val="Titre"/>
     <w:uiPriority w:val="10"/>
-    <w:rsid w:val="00F56212"/>
-    <w:rPr>
-      <w:rFonts w:asciiTheme="majorHAnsi" w:eastAsiaTheme="majorEastAsia" w:hAnsiTheme="majorHAnsi" w:cstheme="majorBidi"/>
+    <w:rsid w:val="00443C97"/>
+    <w:rPr>
+      <w:rFonts w:ascii="Times New Roman" w:eastAsiaTheme="majorEastAsia" w:hAnsi="Times New Roman" w:cstheme="majorBidi"/>
       <w:b/>
       <w:bCs/>
+      <w:color w:val="000000" w:themeColor="text1"/>
       <w:spacing w:val="-7"/>
       <w:sz w:val="36"/>
       <w:szCs w:val="48"/>
@@ -1832,9 +1958,9 @@
     <w:basedOn w:val="Policepardfaut"/>
     <w:link w:val="Sous-titre"/>
     <w:uiPriority w:val="11"/>
-    <w:rsid w:val="005F7AD3"/>
-    <w:rPr>
-      <w:rFonts w:asciiTheme="majorHAnsi" w:eastAsiaTheme="majorEastAsia" w:hAnsiTheme="majorHAnsi" w:cstheme="majorBidi"/>
+    <w:rsid w:val="00F77D6C"/>
+    <w:rPr>
+      <w:rFonts w:ascii="Times New Roman" w:eastAsiaTheme="majorEastAsia" w:hAnsi="Times New Roman" w:cstheme="majorBidi"/>
       <w:sz w:val="24"/>
       <w:szCs w:val="24"/>
     </w:rPr>
@@ -1889,7 +2015,6 @@
       <w:rFonts w:asciiTheme="majorHAnsi" w:eastAsiaTheme="majorEastAsia" w:hAnsiTheme="majorHAnsi" w:cstheme="majorBidi"/>
       <w:i/>
       <w:iCs/>
-      <w:sz w:val="24"/>
       <w:szCs w:val="24"/>
     </w:rPr>
   </w:style>
@@ -2002,6 +2127,25 @@
       <w:smallCaps/>
       <w:color w:val="auto"/>
     </w:rPr>
+  </w:style>
+  <w:style w:type="paragraph" w:styleId="Paragraphedeliste">
+    <w:name w:val="List Paragraph"/>
+    <w:basedOn w:val="Normal"/>
+    <w:uiPriority w:val="34"/>
+    <w:qFormat/>
+    <w:rsid w:val="00D448BB"/>
+    <w:pPr>
+      <w:ind w:left="720"/>
+      <w:contextualSpacing/>
+    </w:pPr>
+    <w:rPr>
+      <w:color w:val="0070C0"/>
+    </w:rPr>
+  </w:style>
+  <w:style w:type="character" w:styleId="Numrodeligne">
+    <w:name w:val="line number"/>
+    <w:basedOn w:val="Policepardfaut"/>
+    <w:rsid w:val="00295543"/>
   </w:style>
 </w:styles>
 </file>

</xml_diff>